<commit_message>
adding custom image work
</commit_message>
<xml_diff>
--- a/docs/TestBarcodes.docx
+++ b/docs/TestBarcodes.docx
@@ -50,6 +50,9 @@
         </w:drawing>
       </w:r>
       <w:r>
+        <w:t xml:space="preserve">                       </w:t>
+      </w:r>
+      <w:r>
         <w:rPr>
           <w:noProof/>
         </w:rPr>
@@ -95,8 +98,12 @@
           </wp:inline>
         </w:drawing>
       </w:r>
-      <w:bookmarkStart w:id="0" w:name="_GoBack"/>
-      <w:bookmarkEnd w:id="0"/>
+    </w:p>
+    <w:p/>
+    <w:p/>
+    <w:p/>
+    <w:p/>
+    <w:p>
       <w:r>
         <w:rPr>
           <w:noProof/>
@@ -143,6 +150,11 @@
           </wp:inline>
         </w:drawing>
       </w:r>
+      <w:r>
+        <w:t xml:space="preserve">                </w:t>
+      </w:r>
+      <w:bookmarkStart w:id="0" w:name="_GoBack"/>
+      <w:bookmarkEnd w:id="0"/>
       <w:r>
         <w:rPr>
           <w:noProof/>
@@ -621,6 +633,36 @@
     <w:semiHidden/>
     <w:unhideWhenUsed/>
   </w:style>
+  <w:style w:type="paragraph" w:styleId="BalloonText">
+    <w:name w:val="Balloon Text"/>
+    <w:basedOn w:val="Normal"/>
+    <w:link w:val="BalloonTextChar"/>
+    <w:uiPriority w:val="99"/>
+    <w:semiHidden/>
+    <w:unhideWhenUsed/>
+    <w:rsid w:val="00B739C7"/>
+    <w:pPr>
+      <w:spacing w:after="0" w:line="240" w:lineRule="auto"/>
+    </w:pPr>
+    <w:rPr>
+      <w:rFonts w:ascii="Segoe UI" w:hAnsi="Segoe UI" w:cs="Segoe UI"/>
+      <w:sz w:val="18"/>
+      <w:szCs w:val="18"/>
+    </w:rPr>
+  </w:style>
+  <w:style w:type="character" w:customStyle="1" w:styleId="BalloonTextChar">
+    <w:name w:val="Balloon Text Char"/>
+    <w:basedOn w:val="DefaultParagraphFont"/>
+    <w:link w:val="BalloonText"/>
+    <w:uiPriority w:val="99"/>
+    <w:semiHidden/>
+    <w:rsid w:val="00B739C7"/>
+    <w:rPr>
+      <w:rFonts w:ascii="Segoe UI" w:hAnsi="Segoe UI" w:cs="Segoe UI"/>
+      <w:sz w:val="18"/>
+      <w:szCs w:val="18"/>
+    </w:rPr>
+  </w:style>
 </w:styles>
 </file>
 

</xml_diff>